<commit_message>
Slight Enhancements in doc task 3 and ppt as well
</commit_message>
<xml_diff>
--- a/Tasks/FA23BCS117_FA23BCS108_Task3_KMeans/FA23BCS117_FA23BCS108_Task3_KMeans.docx
+++ b/Tasks/FA23BCS117_FA23BCS108_Task3_KMeans/FA23BCS117_FA23BCS108_Task3_KMeans.docx
@@ -2373,7 +2373,6 @@
     <w:p/>
     <w:p/>
     <w:p/>
-    <w:p/>
     <w:p>
       <w:pPr>
         <w:pStyle w:val="Heading2"/>
@@ -2393,6 +2392,7 @@
           <w:bCs/>
           <w:color w:val="000000"/>
         </w:rPr>
+        <w:lastRenderedPageBreak/>
         <w:t>Abstract:</w:t>
       </w:r>
       <w:bookmarkEnd w:id="4"/>
@@ -2913,23 +2913,13 @@
           <w:szCs w:val="28"/>
         </w:rPr>
       </w:pPr>
-      <w:proofErr w:type="spellStart"/>
-      <w:r>
-        <w:rPr>
-          <w:rFonts w:ascii="Times New Roman" w:hAnsi="Times New Roman" w:cs="Times New Roman"/>
-          <w:sz w:val="28"/>
-          <w:szCs w:val="28"/>
-        </w:rPr>
-        <w:t>status_type</w:t>
-      </w:r>
-      <w:proofErr w:type="spellEnd"/>
-      <w:r>
-        <w:rPr>
-          <w:rFonts w:ascii="Times New Roman" w:hAnsi="Times New Roman" w:cs="Times New Roman"/>
-          <w:sz w:val="28"/>
-          <w:szCs w:val="28"/>
-        </w:rPr>
-        <w:t>: Type of post (photo, video, link, status)</w:t>
+      <w:r>
+        <w:rPr>
+          <w:rFonts w:ascii="Times New Roman" w:hAnsi="Times New Roman" w:cs="Times New Roman"/>
+          <w:sz w:val="28"/>
+          <w:szCs w:val="28"/>
+        </w:rPr>
+        <w:t>status_type: Type of post (photo, video, link, status)</w:t>
       </w:r>
     </w:p>
     <w:p>
@@ -2944,23 +2934,13 @@
           <w:szCs w:val="28"/>
         </w:rPr>
       </w:pPr>
-      <w:proofErr w:type="spellStart"/>
-      <w:r>
-        <w:rPr>
-          <w:rFonts w:ascii="Times New Roman" w:hAnsi="Times New Roman" w:cs="Times New Roman"/>
-          <w:sz w:val="28"/>
-          <w:szCs w:val="28"/>
-        </w:rPr>
-        <w:t>num_reactions</w:t>
-      </w:r>
-      <w:proofErr w:type="spellEnd"/>
-      <w:r>
-        <w:rPr>
-          <w:rFonts w:ascii="Times New Roman" w:hAnsi="Times New Roman" w:cs="Times New Roman"/>
-          <w:sz w:val="28"/>
-          <w:szCs w:val="28"/>
-        </w:rPr>
-        <w:t>: Total number of reactions</w:t>
+      <w:r>
+        <w:rPr>
+          <w:rFonts w:ascii="Times New Roman" w:hAnsi="Times New Roman" w:cs="Times New Roman"/>
+          <w:sz w:val="28"/>
+          <w:szCs w:val="28"/>
+        </w:rPr>
+        <w:t>num_reactions: Total number of reactions</w:t>
       </w:r>
     </w:p>
     <w:p>
@@ -2975,23 +2955,13 @@
           <w:szCs w:val="28"/>
         </w:rPr>
       </w:pPr>
-      <w:proofErr w:type="spellStart"/>
-      <w:r>
-        <w:rPr>
-          <w:rFonts w:ascii="Times New Roman" w:hAnsi="Times New Roman" w:cs="Times New Roman"/>
-          <w:sz w:val="28"/>
-          <w:szCs w:val="28"/>
-        </w:rPr>
-        <w:t>num_comments</w:t>
-      </w:r>
-      <w:proofErr w:type="spellEnd"/>
-      <w:r>
-        <w:rPr>
-          <w:rFonts w:ascii="Times New Roman" w:hAnsi="Times New Roman" w:cs="Times New Roman"/>
-          <w:sz w:val="28"/>
-          <w:szCs w:val="28"/>
-        </w:rPr>
-        <w:t>: Number of comments</w:t>
+      <w:r>
+        <w:rPr>
+          <w:rFonts w:ascii="Times New Roman" w:hAnsi="Times New Roman" w:cs="Times New Roman"/>
+          <w:sz w:val="28"/>
+          <w:szCs w:val="28"/>
+        </w:rPr>
+        <w:t>num_comments: Number of comments</w:t>
       </w:r>
     </w:p>
     <w:p>
@@ -3006,23 +2976,13 @@
           <w:szCs w:val="28"/>
         </w:rPr>
       </w:pPr>
-      <w:proofErr w:type="spellStart"/>
-      <w:r>
-        <w:rPr>
-          <w:rFonts w:ascii="Times New Roman" w:hAnsi="Times New Roman" w:cs="Times New Roman"/>
-          <w:sz w:val="28"/>
-          <w:szCs w:val="28"/>
-        </w:rPr>
-        <w:t>num_shares</w:t>
-      </w:r>
-      <w:proofErr w:type="spellEnd"/>
-      <w:r>
-        <w:rPr>
-          <w:rFonts w:ascii="Times New Roman" w:hAnsi="Times New Roman" w:cs="Times New Roman"/>
-          <w:sz w:val="28"/>
-          <w:szCs w:val="28"/>
-        </w:rPr>
-        <w:t>: Number of shares</w:t>
+      <w:r>
+        <w:rPr>
+          <w:rFonts w:ascii="Times New Roman" w:hAnsi="Times New Roman" w:cs="Times New Roman"/>
+          <w:sz w:val="28"/>
+          <w:szCs w:val="28"/>
+        </w:rPr>
+        <w:t>num_shares: Number of shares</w:t>
       </w:r>
     </w:p>
     <w:p>
@@ -3037,23 +2997,13 @@
           <w:szCs w:val="28"/>
         </w:rPr>
       </w:pPr>
-      <w:proofErr w:type="spellStart"/>
-      <w:r>
-        <w:rPr>
-          <w:rFonts w:ascii="Times New Roman" w:hAnsi="Times New Roman" w:cs="Times New Roman"/>
-          <w:sz w:val="28"/>
-          <w:szCs w:val="28"/>
-        </w:rPr>
-        <w:t>num_likes</w:t>
-      </w:r>
-      <w:proofErr w:type="spellEnd"/>
-      <w:r>
-        <w:rPr>
-          <w:rFonts w:ascii="Times New Roman" w:hAnsi="Times New Roman" w:cs="Times New Roman"/>
-          <w:sz w:val="28"/>
-          <w:szCs w:val="28"/>
-        </w:rPr>
-        <w:t>: Number of likes</w:t>
+      <w:r>
+        <w:rPr>
+          <w:rFonts w:ascii="Times New Roman" w:hAnsi="Times New Roman" w:cs="Times New Roman"/>
+          <w:sz w:val="28"/>
+          <w:szCs w:val="28"/>
+        </w:rPr>
+        <w:t>num_likes: Number of likes</w:t>
       </w:r>
     </w:p>
     <w:p>
@@ -3068,23 +3018,13 @@
           <w:szCs w:val="28"/>
         </w:rPr>
       </w:pPr>
-      <w:proofErr w:type="spellStart"/>
-      <w:r>
-        <w:rPr>
-          <w:rFonts w:ascii="Times New Roman" w:hAnsi="Times New Roman" w:cs="Times New Roman"/>
-          <w:sz w:val="28"/>
-          <w:szCs w:val="28"/>
-        </w:rPr>
-        <w:t>num_loves</w:t>
-      </w:r>
-      <w:proofErr w:type="spellEnd"/>
-      <w:r>
-        <w:rPr>
-          <w:rFonts w:ascii="Times New Roman" w:hAnsi="Times New Roman" w:cs="Times New Roman"/>
-          <w:sz w:val="28"/>
-          <w:szCs w:val="28"/>
-        </w:rPr>
-        <w:t>: Number of love reactions</w:t>
+      <w:r>
+        <w:rPr>
+          <w:rFonts w:ascii="Times New Roman" w:hAnsi="Times New Roman" w:cs="Times New Roman"/>
+          <w:sz w:val="28"/>
+          <w:szCs w:val="28"/>
+        </w:rPr>
+        <w:t>num_loves: Number of love reactions</w:t>
       </w:r>
     </w:p>
     <w:p>
@@ -3099,23 +3039,13 @@
           <w:szCs w:val="28"/>
         </w:rPr>
       </w:pPr>
-      <w:proofErr w:type="spellStart"/>
-      <w:r>
-        <w:rPr>
-          <w:rFonts w:ascii="Times New Roman" w:hAnsi="Times New Roman" w:cs="Times New Roman"/>
-          <w:sz w:val="28"/>
-          <w:szCs w:val="28"/>
-        </w:rPr>
-        <w:t>num_wows</w:t>
-      </w:r>
-      <w:proofErr w:type="spellEnd"/>
-      <w:r>
-        <w:rPr>
-          <w:rFonts w:ascii="Times New Roman" w:hAnsi="Times New Roman" w:cs="Times New Roman"/>
-          <w:sz w:val="28"/>
-          <w:szCs w:val="28"/>
-        </w:rPr>
-        <w:t>: Number of wow reactions</w:t>
+      <w:r>
+        <w:rPr>
+          <w:rFonts w:ascii="Times New Roman" w:hAnsi="Times New Roman" w:cs="Times New Roman"/>
+          <w:sz w:val="28"/>
+          <w:szCs w:val="28"/>
+        </w:rPr>
+        <w:t>num_wows: Number of wow reactions</w:t>
       </w:r>
     </w:p>
     <w:p>
@@ -3192,23 +3122,13 @@
           <w:szCs w:val="28"/>
         </w:rPr>
       </w:pPr>
-      <w:proofErr w:type="spellStart"/>
-      <w:r>
-        <w:rPr>
-          <w:rFonts w:ascii="Times New Roman" w:hAnsi="Times New Roman" w:cs="Times New Roman"/>
-          <w:sz w:val="28"/>
-          <w:szCs w:val="28"/>
-        </w:rPr>
-        <w:t>num_angrys</w:t>
-      </w:r>
-      <w:proofErr w:type="spellEnd"/>
-      <w:r>
-        <w:rPr>
-          <w:rFonts w:ascii="Times New Roman" w:hAnsi="Times New Roman" w:cs="Times New Roman"/>
-          <w:sz w:val="28"/>
-          <w:szCs w:val="28"/>
-        </w:rPr>
-        <w:t>: Number of angry reactions</w:t>
+      <w:r>
+        <w:rPr>
+          <w:rFonts w:ascii="Times New Roman" w:hAnsi="Times New Roman" w:cs="Times New Roman"/>
+          <w:sz w:val="28"/>
+          <w:szCs w:val="28"/>
+        </w:rPr>
+        <w:t>num_angrys: Number of angry reactions</w:t>
       </w:r>
     </w:p>
     <w:p>
@@ -3632,8 +3552,64 @@
           <w:sz w:val="28"/>
           <w:szCs w:val="28"/>
         </w:rPr>
-        <w:t xml:space="preserve">le = </w:t>
-      </w:r>
+        <w:t>le = LabelEncoder()</w:t>
+      </w:r>
+    </w:p>
+    <w:p>
+      <w:pPr>
+        <w:ind w:left="720"/>
+        <w:rPr>
+          <w:rFonts w:ascii="Times New Roman" w:hAnsi="Times New Roman" w:cs="Times New Roman"/>
+          <w:sz w:val="28"/>
+          <w:szCs w:val="28"/>
+        </w:rPr>
+      </w:pPr>
+      <w:r>
+        <w:rPr>
+          <w:rFonts w:ascii="Times New Roman" w:hAnsi="Times New Roman" w:cs="Times New Roman"/>
+          <w:sz w:val="28"/>
+          <w:szCs w:val="28"/>
+        </w:rPr>
+        <w:t>X['status_type'] = le.fit_transform(X['status_type'])</w:t>
+      </w:r>
+    </w:p>
+    <w:p>
+      <w:pPr>
+        <w:ind w:left="720"/>
+        <w:rPr>
+          <w:rFonts w:ascii="Times New Roman" w:hAnsi="Times New Roman" w:cs="Times New Roman"/>
+          <w:sz w:val="28"/>
+          <w:szCs w:val="28"/>
+        </w:rPr>
+      </w:pPr>
+    </w:p>
+    <w:p>
+      <w:pPr>
+        <w:ind w:left="720"/>
+        <w:rPr>
+          <w:rFonts w:ascii="Times New Roman" w:hAnsi="Times New Roman" w:cs="Times New Roman"/>
+          <w:sz w:val="28"/>
+          <w:szCs w:val="28"/>
+        </w:rPr>
+      </w:pPr>
+      <w:r>
+        <w:rPr>
+          <w:rFonts w:ascii="Times New Roman" w:hAnsi="Times New Roman" w:cs="Times New Roman"/>
+          <w:sz w:val="28"/>
+          <w:szCs w:val="28"/>
+        </w:rPr>
+        <w:t># Feature scaling</w:t>
+      </w:r>
+    </w:p>
+    <w:p>
+      <w:pPr>
+        <w:ind w:left="720"/>
+        <w:rPr>
+          <w:rFonts w:ascii="Times New Roman" w:hAnsi="Times New Roman" w:cs="Times New Roman"/>
+          <w:sz w:val="28"/>
+          <w:szCs w:val="28"/>
+        </w:rPr>
+      </w:pPr>
       <w:proofErr w:type="spellStart"/>
       <w:r>
         <w:rPr>
@@ -3641,7 +3617,7 @@
           <w:sz w:val="28"/>
           <w:szCs w:val="28"/>
         </w:rPr>
-        <w:t>LabelEncoder</w:t>
+        <w:t>ms</w:t>
       </w:r>
       <w:proofErr w:type="spellEnd"/>
       <w:r>
@@ -3650,7 +3626,7 @@
           <w:sz w:val="28"/>
           <w:szCs w:val="28"/>
         </w:rPr>
-        <w:t>()</w:t>
+        <w:t xml:space="preserve"> = MinMaxScaler()</w:t>
       </w:r>
     </w:p>
     <w:p>
@@ -3668,171 +3644,7 @@
           <w:sz w:val="28"/>
           <w:szCs w:val="28"/>
         </w:rPr>
-        <w:t>X['</w:t>
-      </w:r>
-      <w:proofErr w:type="spellStart"/>
-      <w:r>
-        <w:rPr>
-          <w:rFonts w:ascii="Times New Roman" w:hAnsi="Times New Roman" w:cs="Times New Roman"/>
-          <w:sz w:val="28"/>
-          <w:szCs w:val="28"/>
-        </w:rPr>
-        <w:t>status_type</w:t>
-      </w:r>
-      <w:proofErr w:type="spellEnd"/>
-      <w:r>
-        <w:rPr>
-          <w:rFonts w:ascii="Times New Roman" w:hAnsi="Times New Roman" w:cs="Times New Roman"/>
-          <w:sz w:val="28"/>
-          <w:szCs w:val="28"/>
-        </w:rPr>
-        <w:t xml:space="preserve">'] = </w:t>
-      </w:r>
-      <w:proofErr w:type="spellStart"/>
-      <w:r>
-        <w:rPr>
-          <w:rFonts w:ascii="Times New Roman" w:hAnsi="Times New Roman" w:cs="Times New Roman"/>
-          <w:sz w:val="28"/>
-          <w:szCs w:val="28"/>
-        </w:rPr>
-        <w:t>le.fit_transform</w:t>
-      </w:r>
-      <w:proofErr w:type="spellEnd"/>
-      <w:r>
-        <w:rPr>
-          <w:rFonts w:ascii="Times New Roman" w:hAnsi="Times New Roman" w:cs="Times New Roman"/>
-          <w:sz w:val="28"/>
-          <w:szCs w:val="28"/>
-        </w:rPr>
-        <w:t>(X['</w:t>
-      </w:r>
-      <w:proofErr w:type="spellStart"/>
-      <w:r>
-        <w:rPr>
-          <w:rFonts w:ascii="Times New Roman" w:hAnsi="Times New Roman" w:cs="Times New Roman"/>
-          <w:sz w:val="28"/>
-          <w:szCs w:val="28"/>
-        </w:rPr>
-        <w:t>status_type</w:t>
-      </w:r>
-      <w:proofErr w:type="spellEnd"/>
-      <w:r>
-        <w:rPr>
-          <w:rFonts w:ascii="Times New Roman" w:hAnsi="Times New Roman" w:cs="Times New Roman"/>
-          <w:sz w:val="28"/>
-          <w:szCs w:val="28"/>
-        </w:rPr>
-        <w:t>'])</w:t>
-      </w:r>
-    </w:p>
-    <w:p>
-      <w:pPr>
-        <w:ind w:left="720"/>
-        <w:rPr>
-          <w:rFonts w:ascii="Times New Roman" w:hAnsi="Times New Roman" w:cs="Times New Roman"/>
-          <w:sz w:val="28"/>
-          <w:szCs w:val="28"/>
-        </w:rPr>
-      </w:pPr>
-    </w:p>
-    <w:p>
-      <w:pPr>
-        <w:ind w:left="720"/>
-        <w:rPr>
-          <w:rFonts w:ascii="Times New Roman" w:hAnsi="Times New Roman" w:cs="Times New Roman"/>
-          <w:sz w:val="28"/>
-          <w:szCs w:val="28"/>
-        </w:rPr>
-      </w:pPr>
-      <w:r>
-        <w:rPr>
-          <w:rFonts w:ascii="Times New Roman" w:hAnsi="Times New Roman" w:cs="Times New Roman"/>
-          <w:sz w:val="28"/>
-          <w:szCs w:val="28"/>
-        </w:rPr>
-        <w:t># Feature scaling</w:t>
-      </w:r>
-    </w:p>
-    <w:p>
-      <w:pPr>
-        <w:ind w:left="720"/>
-        <w:rPr>
-          <w:rFonts w:ascii="Times New Roman" w:hAnsi="Times New Roman" w:cs="Times New Roman"/>
-          <w:sz w:val="28"/>
-          <w:szCs w:val="28"/>
-        </w:rPr>
-      </w:pPr>
-      <w:proofErr w:type="spellStart"/>
-      <w:r>
-        <w:rPr>
-          <w:rFonts w:ascii="Times New Roman" w:hAnsi="Times New Roman" w:cs="Times New Roman"/>
-          <w:sz w:val="28"/>
-          <w:szCs w:val="28"/>
-        </w:rPr>
-        <w:t>ms</w:t>
-      </w:r>
-      <w:proofErr w:type="spellEnd"/>
-      <w:r>
-        <w:rPr>
-          <w:rFonts w:ascii="Times New Roman" w:hAnsi="Times New Roman" w:cs="Times New Roman"/>
-          <w:sz w:val="28"/>
-          <w:szCs w:val="28"/>
-        </w:rPr>
-        <w:t xml:space="preserve"> = </w:t>
-      </w:r>
-      <w:proofErr w:type="spellStart"/>
-      <w:r>
-        <w:rPr>
-          <w:rFonts w:ascii="Times New Roman" w:hAnsi="Times New Roman" w:cs="Times New Roman"/>
-          <w:sz w:val="28"/>
-          <w:szCs w:val="28"/>
-        </w:rPr>
-        <w:t>MinMaxScaler</w:t>
-      </w:r>
-      <w:proofErr w:type="spellEnd"/>
-      <w:r>
-        <w:rPr>
-          <w:rFonts w:ascii="Times New Roman" w:hAnsi="Times New Roman" w:cs="Times New Roman"/>
-          <w:sz w:val="28"/>
-          <w:szCs w:val="28"/>
-        </w:rPr>
-        <w:t>()</w:t>
-      </w:r>
-    </w:p>
-    <w:p>
-      <w:pPr>
-        <w:ind w:left="720"/>
-        <w:rPr>
-          <w:rFonts w:ascii="Times New Roman" w:hAnsi="Times New Roman" w:cs="Times New Roman"/>
-          <w:sz w:val="28"/>
-          <w:szCs w:val="28"/>
-        </w:rPr>
-      </w:pPr>
-      <w:r>
-        <w:rPr>
-          <w:rFonts w:ascii="Times New Roman" w:hAnsi="Times New Roman" w:cs="Times New Roman"/>
-          <w:sz w:val="28"/>
-          <w:szCs w:val="28"/>
-        </w:rPr>
-        <w:t xml:space="preserve">X = </w:t>
-      </w:r>
-      <w:proofErr w:type="spellStart"/>
-      <w:r>
-        <w:rPr>
-          <w:rFonts w:ascii="Times New Roman" w:hAnsi="Times New Roman" w:cs="Times New Roman"/>
-          <w:sz w:val="28"/>
-          <w:szCs w:val="28"/>
-        </w:rPr>
-        <w:t>ms.fit_transform</w:t>
-      </w:r>
-      <w:proofErr w:type="spellEnd"/>
-      <w:r>
-        <w:rPr>
-          <w:rFonts w:ascii="Times New Roman" w:hAnsi="Times New Roman" w:cs="Times New Roman"/>
-          <w:sz w:val="28"/>
-          <w:szCs w:val="28"/>
-        </w:rPr>
-        <w:t>(X)</w:t>
+        <w:t>X = ms.fit_transform(X)</w:t>
       </w:r>
     </w:p>
     <w:p>
@@ -3888,25 +3700,7 @@
           <w:sz w:val="28"/>
           <w:szCs w:val="28"/>
         </w:rPr>
-        <w:t xml:space="preserve">The scikit-learn </w:t>
-      </w:r>
-      <w:proofErr w:type="spellStart"/>
-      <w:r>
-        <w:rPr>
-          <w:rFonts w:ascii="Times New Roman" w:hAnsi="Times New Roman" w:cs="Times New Roman"/>
-          <w:sz w:val="28"/>
-          <w:szCs w:val="28"/>
-        </w:rPr>
-        <w:t>KMeans</w:t>
-      </w:r>
-      <w:proofErr w:type="spellEnd"/>
-      <w:r>
-        <w:rPr>
-          <w:rFonts w:ascii="Times New Roman" w:hAnsi="Times New Roman" w:cs="Times New Roman"/>
-          <w:sz w:val="28"/>
-          <w:szCs w:val="28"/>
-        </w:rPr>
-        <w:t xml:space="preserve"> algorithm was used with the following parameters:</w:t>
+        <w:t>The scikit-learn KMeans algorithm was used with the following parameters:</w:t>
       </w:r>
     </w:p>
     <w:p>
@@ -4106,23 +3900,13 @@
           <w:szCs w:val="28"/>
         </w:rPr>
       </w:pPr>
-      <w:proofErr w:type="spellStart"/>
-      <w:r>
-        <w:rPr>
-          <w:rFonts w:ascii="Times New Roman" w:hAnsi="Times New Roman" w:cs="Times New Roman"/>
-          <w:sz w:val="28"/>
-          <w:szCs w:val="28"/>
-        </w:rPr>
-        <w:t>correct_labels</w:t>
-      </w:r>
-      <w:proofErr w:type="spellEnd"/>
-      <w:r>
-        <w:rPr>
-          <w:rFonts w:ascii="Times New Roman" w:hAnsi="Times New Roman" w:cs="Times New Roman"/>
-          <w:sz w:val="28"/>
-          <w:szCs w:val="28"/>
-        </w:rPr>
-        <w:t xml:space="preserve"> = sum(y == labels)</w:t>
+      <w:r>
+        <w:rPr>
+          <w:rFonts w:ascii="Times New Roman" w:hAnsi="Times New Roman" w:cs="Times New Roman"/>
+          <w:sz w:val="28"/>
+          <w:szCs w:val="28"/>
+        </w:rPr>
+        <w:t>correct_labels = sum(y == labels)</w:t>
       </w:r>
     </w:p>
     <w:p>
@@ -4140,25 +3924,7 @@
           <w:sz w:val="28"/>
           <w:szCs w:val="28"/>
         </w:rPr>
-        <w:t xml:space="preserve">accuracy = </w:t>
-      </w:r>
-      <w:proofErr w:type="spellStart"/>
-      <w:r>
-        <w:rPr>
-          <w:rFonts w:ascii="Times New Roman" w:hAnsi="Times New Roman" w:cs="Times New Roman"/>
-          <w:sz w:val="28"/>
-          <w:szCs w:val="28"/>
-        </w:rPr>
-        <w:t>correct_labels</w:t>
-      </w:r>
-      <w:proofErr w:type="spellEnd"/>
-      <w:r>
-        <w:rPr>
-          <w:rFonts w:ascii="Times New Roman" w:hAnsi="Times New Roman" w:cs="Times New Roman"/>
-          <w:sz w:val="28"/>
-          <w:szCs w:val="28"/>
-        </w:rPr>
-        <w:t xml:space="preserve"> / float(</w:t>
+        <w:t>accuracy = correct_labels / float(</w:t>
       </w:r>
       <w:proofErr w:type="spellStart"/>
       <w:r>
@@ -4718,18 +4484,6 @@
     </w:p>
     <w:p>
       <w:pPr>
-        <w:ind w:left="720"/>
-        <w:jc w:val="center"/>
-        <w:rPr>
-          <w:b/>
-          <w:bCs/>
-        </w:rPr>
-      </w:pPr>
-    </w:p>
-    <w:p>
-      <w:pPr>
-        <w:ind w:left="720"/>
-        <w:jc w:val="center"/>
         <w:rPr>
           <w:b/>
           <w:bCs/>
@@ -5189,6 +4943,14 @@
         </w:rPr>
         <w:t>Elbow Curve to determine best accuracy rate by cluster change.</w:t>
       </w:r>
+      <w:r>
+        <w:rPr>
+          <w:rFonts w:ascii="Times New Roman" w:hAnsi="Times New Roman" w:cs="Times New Roman"/>
+          <w:sz w:val="28"/>
+          <w:szCs w:val="28"/>
+        </w:rPr>
+        <w:t xml:space="preserve"> Page 7</w:t>
+      </w:r>
     </w:p>
     <w:p>
       <w:pPr>
@@ -5311,7 +5073,6 @@
         <w:ind w:left="720"/>
       </w:pPr>
     </w:p>
-    <w:p/>
     <w:p/>
     <w:p/>
     <w:p>
@@ -5496,18 +5257,8 @@
           <w:sz w:val="28"/>
           <w:szCs w:val="28"/>
         </w:rPr>
-        <w:t xml:space="preserve"> Results can inform content strategy and </w:t>
-      </w:r>
-      <w:proofErr w:type="gramStart"/>
-      <w:r>
-        <w:rPr>
-          <w:rFonts w:ascii="Times New Roman" w:hAnsi="Times New Roman" w:cs="Times New Roman"/>
-          <w:sz w:val="28"/>
-          <w:szCs w:val="28"/>
-        </w:rPr>
-        <w:t>audience targeting</w:t>
-      </w:r>
-      <w:proofErr w:type="gramEnd"/>
+        <w:t xml:space="preserve"> Results can inform content strategy and audience targeting</w:t>
+      </w:r>
     </w:p>
     <w:p>
       <w:pPr>
@@ -5828,25 +5579,7 @@
           <w:sz w:val="28"/>
           <w:szCs w:val="28"/>
         </w:rPr>
-        <w:t>Scikit-</w:t>
-      </w:r>
-      <w:proofErr w:type="gramStart"/>
-      <w:r>
-        <w:rPr>
-          <w:rFonts w:ascii="Times New Roman" w:hAnsi="Times New Roman" w:cs="Times New Roman"/>
-          <w:sz w:val="28"/>
-          <w:szCs w:val="28"/>
-        </w:rPr>
-        <w:t>learn</w:t>
-      </w:r>
-      <w:proofErr w:type="gramEnd"/>
-      <w:r>
-        <w:rPr>
-          <w:rFonts w:ascii="Times New Roman" w:hAnsi="Times New Roman" w:cs="Times New Roman"/>
-          <w:sz w:val="28"/>
-          <w:szCs w:val="28"/>
-        </w:rPr>
-        <w:t xml:space="preserve"> Documentation: K-Means Clustering</w:t>
+        <w:t>Scikit-learn Documentation: K-Means Clustering</w:t>
       </w:r>
     </w:p>
     <w:p>
@@ -7568,7 +7301,7 @@
     <w:rPrDefault>
       <w:rPr>
         <w:rFonts w:ascii="Aptos" w:eastAsia="Aptos" w:hAnsi="Aptos" w:cs="Arial"/>
-        <w:lang w:val="en-US" w:eastAsia="en-US" w:bidi="ar-SA"/>
+        <w:lang w:val="en-PK" w:eastAsia="en-PK" w:bidi="ar-SA"/>
       </w:rPr>
     </w:rPrDefault>
     <w:pPrDefault/>
@@ -7962,6 +7695,7 @@
       <w:kern w:val="2"/>
       <w:sz w:val="24"/>
       <w:szCs w:val="24"/>
+      <w:lang w:val="en-US" w:eastAsia="en-US"/>
     </w:rPr>
   </w:style>
   <w:style w:type="paragraph" w:styleId="Heading1">

</xml_diff>

<commit_message>
Completed the Task 5 doc file
</commit_message>
<xml_diff>
--- a/Tasks/FA23BCS117_FA23BCS108_Task3_KMeans/FA23BCS117_FA23BCS108_Task3_KMeans.docx
+++ b/Tasks/FA23BCS117_FA23BCS108_Task3_KMeans/FA23BCS117_FA23BCS108_Task3_KMeans.docx
@@ -3401,6 +3401,7 @@
         </w:rPr>
       </w:pPr>
       <w:proofErr w:type="spellStart"/>
+      <w:proofErr w:type="gramStart"/>
       <w:r>
         <w:rPr>
           <w:rFonts w:ascii="Times New Roman" w:hAnsi="Times New Roman" w:cs="Times New Roman"/>
@@ -3410,6 +3411,7 @@
         <w:t>data.drop</w:t>
       </w:r>
       <w:proofErr w:type="spellEnd"/>
+      <w:proofErr w:type="gramEnd"/>
       <w:r>
         <w:rPr>
           <w:rFonts w:ascii="Times New Roman" w:hAnsi="Times New Roman" w:cs="Times New Roman"/>
@@ -3447,6 +3449,7 @@
         </w:rPr>
       </w:pPr>
       <w:proofErr w:type="spellStart"/>
+      <w:proofErr w:type="gramStart"/>
       <w:r>
         <w:rPr>
           <w:rFonts w:ascii="Times New Roman" w:hAnsi="Times New Roman" w:cs="Times New Roman"/>
@@ -3456,6 +3459,7 @@
         <w:t>data.drop</w:t>
       </w:r>
       <w:proofErr w:type="spellEnd"/>
+      <w:proofErr w:type="gramEnd"/>
       <w:r>
         <w:rPr>
           <w:rFonts w:ascii="Times New Roman" w:hAnsi="Times New Roman" w:cs="Times New Roman"/>
@@ -3552,7 +3556,25 @@
           <w:sz w:val="28"/>
           <w:szCs w:val="28"/>
         </w:rPr>
-        <w:t>le = LabelEncoder()</w:t>
+        <w:t xml:space="preserve">le = </w:t>
+      </w:r>
+      <w:proofErr w:type="gramStart"/>
+      <w:r>
+        <w:rPr>
+          <w:rFonts w:ascii="Times New Roman" w:hAnsi="Times New Roman" w:cs="Times New Roman"/>
+          <w:sz w:val="28"/>
+          <w:szCs w:val="28"/>
+        </w:rPr>
+        <w:t>LabelEncoder(</w:t>
+      </w:r>
+      <w:proofErr w:type="gramEnd"/>
+      <w:r>
+        <w:rPr>
+          <w:rFonts w:ascii="Times New Roman" w:hAnsi="Times New Roman" w:cs="Times New Roman"/>
+          <w:sz w:val="28"/>
+          <w:szCs w:val="28"/>
+        </w:rPr>
+        <w:t>)</w:t>
       </w:r>
     </w:p>
     <w:p>
@@ -3626,7 +3648,25 @@
           <w:sz w:val="28"/>
           <w:szCs w:val="28"/>
         </w:rPr>
-        <w:t xml:space="preserve"> = MinMaxScaler()</w:t>
+        <w:t xml:space="preserve"> = </w:t>
+      </w:r>
+      <w:proofErr w:type="gramStart"/>
+      <w:r>
+        <w:rPr>
+          <w:rFonts w:ascii="Times New Roman" w:hAnsi="Times New Roman" w:cs="Times New Roman"/>
+          <w:sz w:val="28"/>
+          <w:szCs w:val="28"/>
+        </w:rPr>
+        <w:t>MinMaxScaler(</w:t>
+      </w:r>
+      <w:proofErr w:type="gramEnd"/>
+      <w:r>
+        <w:rPr>
+          <w:rFonts w:ascii="Times New Roman" w:hAnsi="Times New Roman" w:cs="Times New Roman"/>
+          <w:sz w:val="28"/>
+          <w:szCs w:val="28"/>
+        </w:rPr>
+        <w:t>)</w:t>
       </w:r>
     </w:p>
     <w:p>
@@ -3906,7 +3946,25 @@
           <w:sz w:val="28"/>
           <w:szCs w:val="28"/>
         </w:rPr>
-        <w:t>correct_labels = sum(y == labels)</w:t>
+        <w:t xml:space="preserve">correct_labels = </w:t>
+      </w:r>
+      <w:proofErr w:type="gramStart"/>
+      <w:r>
+        <w:rPr>
+          <w:rFonts w:ascii="Times New Roman" w:hAnsi="Times New Roman" w:cs="Times New Roman"/>
+          <w:sz w:val="28"/>
+          <w:szCs w:val="28"/>
+        </w:rPr>
+        <w:t>sum(</w:t>
+      </w:r>
+      <w:proofErr w:type="gramEnd"/>
+      <w:r>
+        <w:rPr>
+          <w:rFonts w:ascii="Times New Roman" w:hAnsi="Times New Roman" w:cs="Times New Roman"/>
+          <w:sz w:val="28"/>
+          <w:szCs w:val="28"/>
+        </w:rPr>
+        <w:t>y == labels)</w:t>
       </w:r>
     </w:p>
     <w:p>
@@ -3927,6 +3985,7 @@
         <w:t>accuracy = correct_labels / float(</w:t>
       </w:r>
       <w:proofErr w:type="spellStart"/>
+      <w:proofErr w:type="gramStart"/>
       <w:r>
         <w:rPr>
           <w:rFonts w:ascii="Times New Roman" w:hAnsi="Times New Roman" w:cs="Times New Roman"/>
@@ -3936,6 +3995,7 @@
         <w:t>y.size</w:t>
       </w:r>
       <w:proofErr w:type="spellEnd"/>
+      <w:proofErr w:type="gramEnd"/>
       <w:r>
         <w:rPr>
           <w:rFonts w:ascii="Times New Roman" w:hAnsi="Times New Roman" w:cs="Times New Roman"/>
@@ -4448,7 +4508,7 @@
           <w:noProof/>
         </w:rPr>
         <w:pict w14:anchorId="186FD26B">
-          <v:shape id="Picture 1" o:spid="_x0000_i1025" type="#_x0000_t75" style="width:286.5pt;height:228pt;visibility:visible">
+          <v:shape id="Picture 1" o:spid="_x0000_i1025" type="#_x0000_t75" style="width:286.6pt;height:228.15pt;visibility:visible">
             <v:imagedata r:id="rId9" o:title=""/>
           </v:shape>
         </w:pict>
@@ -5257,8 +5317,18 @@
           <w:sz w:val="28"/>
           <w:szCs w:val="28"/>
         </w:rPr>
-        <w:t xml:space="preserve"> Results can inform content strategy and audience targeting</w:t>
-      </w:r>
+        <w:t xml:space="preserve"> Results can inform content strategy and </w:t>
+      </w:r>
+      <w:proofErr w:type="gramStart"/>
+      <w:r>
+        <w:rPr>
+          <w:rFonts w:ascii="Times New Roman" w:hAnsi="Times New Roman" w:cs="Times New Roman"/>
+          <w:sz w:val="28"/>
+          <w:szCs w:val="28"/>
+        </w:rPr>
+        <w:t>audience targeting</w:t>
+      </w:r>
+      <w:proofErr w:type="gramEnd"/>
     </w:p>
     <w:p>
       <w:pPr>
@@ -5579,7 +5649,25 @@
           <w:sz w:val="28"/>
           <w:szCs w:val="28"/>
         </w:rPr>
-        <w:t>Scikit-learn Documentation: K-Means Clustering</w:t>
+        <w:t>Scikit-</w:t>
+      </w:r>
+      <w:proofErr w:type="gramStart"/>
+      <w:r>
+        <w:rPr>
+          <w:rFonts w:ascii="Times New Roman" w:hAnsi="Times New Roman" w:cs="Times New Roman"/>
+          <w:sz w:val="28"/>
+          <w:szCs w:val="28"/>
+        </w:rPr>
+        <w:t>learn</w:t>
+      </w:r>
+      <w:proofErr w:type="gramEnd"/>
+      <w:r>
+        <w:rPr>
+          <w:rFonts w:ascii="Times New Roman" w:hAnsi="Times New Roman" w:cs="Times New Roman"/>
+          <w:sz w:val="28"/>
+          <w:szCs w:val="28"/>
+        </w:rPr>
+        <w:t xml:space="preserve"> Documentation: K-Means Clustering</w:t>
       </w:r>
     </w:p>
     <w:p>

</xml_diff>